<commit_message>
Cambio en imagen de explicación
Agregado de imagen de orden de repositorio
</commit_message>
<xml_diff>
--- a/tps/tp4_isw_4k4_grupo2.docx
+++ b/tps/tp4_isw_4k4_grupo2.docx
@@ -1,6 +1,6 @@
 
 <file path=word/document.xml><?xml version="1.0" encoding="utf-8"?>
-<w:document xmlns:wpc="http://schemas.microsoft.com/office/word/2010/wordprocessingCanvas" xmlns:cx="http://schemas.microsoft.com/office/drawing/2014/chartex" xmlns:cx1="http://schemas.microsoft.com/office/drawing/2015/9/8/chartex" xmlns:cx2="http://schemas.microsoft.com/office/drawing/2015/10/21/chartex" xmlns:cx3="http://schemas.microsoft.com/office/drawing/2016/5/9/chartex" xmlns:cx4="http://schemas.microsoft.com/office/drawing/2016/5/10/chartex" xmlns:cx5="http://schemas.microsoft.com/office/drawing/2016/5/11/chartex" xmlns:cx6="http://schemas.microsoft.com/office/drawing/2016/5/12/chartex" xmlns:cx7="http://schemas.microsoft.com/office/drawing/2016/5/13/chartex" xmlns:cx8="http://schemas.microsoft.com/office/drawing/2016/5/14/chartex" xmlns:mc="http://schemas.openxmlformats.org/markup-compatibility/2006" xmlns:aink="http://schemas.microsoft.com/office/drawing/2016/ink" xmlns:am3d="http://schemas.microsoft.com/office/drawing/2017/model3d" xmlns:o="urn:schemas-microsoft-com:office:office" xmlns:oel="http://schemas.microsoft.com/office/2019/extlst" xmlns:r="http://schemas.openxmlformats.org/officeDocument/2006/relationships" xmlns:m="http://schemas.openxmlformats.org/officeDocument/2006/math" xmlns:v="urn:schemas-microsoft-com:vml" xmlns:wp14="http://schemas.microsoft.com/office/word/2010/wordprocessingDrawing" xmlns:wp="http://schemas.openxmlformats.org/drawingml/2006/wordprocessingDrawing" xmlns:w10="urn:schemas-microsoft-com:office:word" xmlns:w="http://schemas.openxmlformats.org/wordprocessingml/2006/main" xmlns:w14="http://schemas.microsoft.com/office/word/2010/wordml" xmlns:w15="http://schemas.microsoft.com/office/word/2012/wordml" xmlns:w16cex="http://schemas.microsoft.com/office/word/2018/wordml/cex" xmlns:w16cid="http://schemas.microsoft.com/office/word/2016/wordml/cid" xmlns:w16="http://schemas.microsoft.com/office/word/2018/wordml" xmlns:w16sdtdh="http://schemas.microsoft.com/office/word/2020/wordml/sdtdatahash" xmlns:w16se="http://schemas.microsoft.com/office/word/2015/wordml/symex" xmlns:wpg="http://schemas.microsoft.com/office/word/2010/wordprocessingGroup" xmlns:wpi="http://schemas.microsoft.com/office/word/2010/wordprocessingInk" xmlns:wne="http://schemas.microsoft.com/office/word/2006/wordml" xmlns:wps="http://schemas.microsoft.com/office/word/2010/wordprocessingShape" mc:Ignorable="w14 w15 w16se w16cid w16 w16cex w16sdtdh wp14">
+<w:document xmlns:wpc="http://schemas.microsoft.com/office/word/2010/wordprocessingCanvas" xmlns:cx="http://schemas.microsoft.com/office/drawing/2014/chartex" xmlns:cx1="http://schemas.microsoft.com/office/drawing/2015/9/8/chartex" xmlns:cx2="http://schemas.microsoft.com/office/drawing/2015/10/21/chartex" xmlns:cx3="http://schemas.microsoft.com/office/drawing/2016/5/9/chartex" xmlns:cx4="http://schemas.microsoft.com/office/drawing/2016/5/10/chartex" xmlns:cx5="http://schemas.microsoft.com/office/drawing/2016/5/11/chartex" xmlns:cx6="http://schemas.microsoft.com/office/drawing/2016/5/12/chartex" xmlns:cx7="http://schemas.microsoft.com/office/drawing/2016/5/13/chartex" xmlns:cx8="http://schemas.microsoft.com/office/drawing/2016/5/14/chartex" xmlns:mc="http://schemas.openxmlformats.org/markup-compatibility/2006" xmlns:aink="http://schemas.microsoft.com/office/drawing/2016/ink" xmlns:am3d="http://schemas.microsoft.com/office/drawing/2017/model3d" xmlns:o="urn:schemas-microsoft-com:office:office" xmlns:oel="http://schemas.microsoft.com/office/2019/extlst" xmlns:r="http://schemas.openxmlformats.org/officeDocument/2006/relationships" xmlns:m="http://schemas.openxmlformats.org/officeDocument/2006/math" xmlns:v="urn:schemas-microsoft-com:vml" xmlns:wp14="http://schemas.microsoft.com/office/word/2010/wordprocessingDrawing" xmlns:wp="http://schemas.openxmlformats.org/drawingml/2006/wordprocessingDrawing" xmlns:w10="urn:schemas-microsoft-com:office:word" xmlns:w="http://schemas.openxmlformats.org/wordprocessingml/2006/main" xmlns:w14="http://schemas.microsoft.com/office/word/2010/wordml" xmlns:w15="http://schemas.microsoft.com/office/word/2012/wordml" xmlns:w16cex="http://schemas.microsoft.com/office/word/2018/wordml/cex" xmlns:w16cid="http://schemas.microsoft.com/office/word/2016/wordml/cid" xmlns:w16="http://schemas.microsoft.com/office/word/2018/wordml" xmlns:w16du="http://schemas.microsoft.com/office/word/2023/wordml/word16du" xmlns:w16sdtdh="http://schemas.microsoft.com/office/word/2020/wordml/sdtdatahash" xmlns:w16se="http://schemas.microsoft.com/office/word/2015/wordml/symex" xmlns:wpg="http://schemas.microsoft.com/office/word/2010/wordprocessingGroup" xmlns:wpi="http://schemas.microsoft.com/office/word/2010/wordprocessingInk" xmlns:wne="http://schemas.microsoft.com/office/word/2006/wordml" xmlns:wps="http://schemas.microsoft.com/office/word/2010/wordprocessingShape" mc:Ignorable="w14 w15 w16se w16cid w16 w16cex w16sdtdh w16du wp14">
   <w:body>
     <w:p>
       <w:pPr>
@@ -947,7 +947,7 @@
     </w:p>
     <w:p>
       <w:pPr>
-        <w:pStyle w:val="Title"/>
+        <w:pStyle w:val="Ttulo"/>
         <w:spacing w:before="200"/>
         <w:rPr>
           <w:sz w:val="22"/>
@@ -959,7 +959,7 @@
     </w:p>
     <w:p>
       <w:pPr>
-        <w:pStyle w:val="Title"/>
+        <w:pStyle w:val="Ttulo"/>
         <w:spacing w:before="200"/>
       </w:pPr>
       <w:bookmarkStart w:id="1" w:name="_r7vzl7qtj0z4" w:colFirst="0" w:colLast="0"/>
@@ -1281,7 +1281,7 @@
     </w:p>
     <w:p>
       <w:pPr>
-        <w:pStyle w:val="Title"/>
+        <w:pStyle w:val="Ttulo"/>
         <w:spacing w:before="200" w:after="0"/>
         <w:rPr>
           <w:sz w:val="22"/>
@@ -1293,7 +1293,7 @@
     </w:p>
     <w:p>
       <w:pPr>
-        <w:pStyle w:val="Title"/>
+        <w:pStyle w:val="Ttulo"/>
         <w:spacing w:after="200"/>
       </w:pPr>
       <w:bookmarkStart w:id="3" w:name="_8reccrb8uppz" w:colFirst="0" w:colLast="0"/>
@@ -2044,7 +2044,7 @@
     </w:tbl>
     <w:p>
       <w:pPr>
-        <w:pStyle w:val="Heading1"/>
+        <w:pStyle w:val="Ttulo1"/>
         <w:spacing w:before="200"/>
         <w:rPr>
           <w:rFonts w:ascii="Comfortaa" w:eastAsia="Comfortaa" w:hAnsi="Comfortaa" w:cs="Comfortaa"/>
@@ -2057,7 +2057,7 @@
     </w:p>
     <w:p>
       <w:pPr>
-        <w:pStyle w:val="Heading1"/>
+        <w:pStyle w:val="Ttulo1"/>
         <w:spacing w:before="0"/>
         <w:rPr>
           <w:rFonts w:ascii="Outfit" w:eastAsia="Outfit" w:hAnsi="Outfit" w:cs="Outfit"/>
@@ -2138,39 +2138,28 @@
     </w:p>
     <w:p>
       <w:pPr>
-        <w:spacing w:before="200"/>
-        <w:jc w:val="both"/>
-        <w:rPr>
-          <w:rFonts w:ascii="Outfit" w:eastAsia="Outfit" w:hAnsi="Outfit" w:cs="Outfit"/>
-        </w:rPr>
-      </w:pPr>
-    </w:p>
-    <w:p>
-      <w:pPr>
-        <w:rPr>
-          <w:rFonts w:ascii="Outfit" w:eastAsia="Outfit" w:hAnsi="Outfit" w:cs="Outfit"/>
-        </w:rPr>
-      </w:pPr>
-      <w:r>
-        <w:rPr>
-          <w:rFonts w:ascii="Outfit" w:eastAsia="Outfit" w:hAnsi="Outfit" w:cs="Outfit"/>
-        </w:rPr>
+        <w:rPr>
+          <w:rFonts w:ascii="Outfit" w:eastAsia="Outfit" w:hAnsi="Outfit" w:cs="Outfit"/>
+        </w:rPr>
+      </w:pPr>
+      <w:r>
         <w:drawing>
-          <wp:inline distT="114300" distB="114300" distL="114300" distR="114300" wp14:anchorId="5C0698BE" wp14:editId="041E8B3E">
-            <wp:extent cx="3000375" cy="4676775"/>
+          <wp:inline distT="0" distB="0" distL="0" distR="0" wp14:anchorId="2406A405" wp14:editId="10B42017">
+            <wp:extent cx="2705100" cy="5791456"/>
             <wp:effectExtent l="0" t="0" r="0" b="0"/>
-            <wp:docPr id="2" name="image2.png"/>
-            <wp:cNvGraphicFramePr/>
+            <wp:docPr id="833967383" name="Imagen 1" descr="Imagen que contiene Texto&#10;&#10;Descripción generada automáticamente"/>
+            <wp:cNvGraphicFramePr>
+              <a:graphicFrameLocks xmlns:a="http://schemas.openxmlformats.org/drawingml/2006/main" noChangeAspect="1"/>
+            </wp:cNvGraphicFramePr>
             <a:graphic xmlns:a="http://schemas.openxmlformats.org/drawingml/2006/main">
               <a:graphicData uri="http://schemas.openxmlformats.org/drawingml/2006/picture">
                 <pic:pic xmlns:pic="http://schemas.openxmlformats.org/drawingml/2006/picture">
                   <pic:nvPicPr>
-                    <pic:cNvPr id="0" name="image2.png"/>
-                    <pic:cNvPicPr preferRelativeResize="0"/>
+                    <pic:cNvPr id="833967383" name="Imagen 1" descr="Imagen que contiene Texto&#10;&#10;Descripción generada automáticamente"/>
+                    <pic:cNvPicPr/>
                   </pic:nvPicPr>
                   <pic:blipFill>
                     <a:blip r:embed="rId8"/>
-                    <a:srcRect/>
                     <a:stretch>
                       <a:fillRect/>
                     </a:stretch>
@@ -2178,12 +2167,11 @@
                   <pic:spPr>
                     <a:xfrm>
                       <a:off x="0" y="0"/>
-                      <a:ext cx="3000375" cy="4676775"/>
+                      <a:ext cx="2705592" cy="5792509"/>
                     </a:xfrm>
                     <a:prstGeom prst="rect">
                       <a:avLst/>
                     </a:prstGeom>
-                    <a:ln/>
                   </pic:spPr>
                 </pic:pic>
               </a:graphicData>
@@ -2201,20 +2189,6 @@
     </w:p>
     <w:p>
       <w:pPr>
-        <w:rPr>
-          <w:rFonts w:ascii="Outfit" w:eastAsia="Outfit" w:hAnsi="Outfit" w:cs="Outfit"/>
-        </w:rPr>
-      </w:pPr>
-    </w:p>
-    <w:p>
-      <w:pPr>
-        <w:rPr>
-          <w:rFonts w:ascii="Outfit" w:eastAsia="Outfit" w:hAnsi="Outfit" w:cs="Outfit"/>
-        </w:rPr>
-      </w:pPr>
-    </w:p>
-    <w:p>
-      <w:pPr>
         <w:spacing w:before="200"/>
         <w:rPr>
           <w:rFonts w:ascii="Comfortaa" w:eastAsia="Comfortaa" w:hAnsi="Comfortaa" w:cs="Comfortaa"/>
@@ -2237,7 +2211,6 @@
           <w:rFonts w:ascii="Comfortaa" w:eastAsia="Comfortaa" w:hAnsi="Comfortaa" w:cs="Comfortaa"/>
           <w:b/>
         </w:rPr>
-        <w:lastRenderedPageBreak/>
         <w:t>LISTADO DE ÍTEMS DE CONFIGURACIÓN</w:t>
       </w:r>
     </w:p>
@@ -2910,21 +2883,7 @@
           <w:rFonts w:ascii="JetBrains Mono" w:eastAsia="JetBrains Mono" w:hAnsi="JetBrains Mono" w:cs="JetBrains Mono"/>
           <w:shd w:val="clear" w:color="auto" w:fill="F3F3F3"/>
         </w:rPr>
-        <w:t>template_[</w:t>
-      </w:r>
-      <w:r>
-        <w:rPr>
-          <w:rFonts w:ascii="JetBrains Mono" w:eastAsia="JetBrains Mono" w:hAnsi="JetBrains Mono" w:cs="JetBrains Mono"/>
-          <w:shd w:val="clear" w:color="auto" w:fill="F3F3F3"/>
-        </w:rPr>
-        <w:t>nombre del</w:t>
-      </w:r>
-      <w:r>
-        <w:rPr>
-          <w:rFonts w:ascii="JetBrains Mono" w:eastAsia="JetBrains Mono" w:hAnsi="JetBrains Mono" w:cs="JetBrains Mono"/>
-          <w:shd w:val="clear" w:color="auto" w:fill="F3F3F3"/>
-        </w:rPr>
-        <w:t xml:space="preserve"> tema].[ext]</w:t>
+        <w:t>template_[nombre del tema].[ext]</w:t>
       </w:r>
     </w:p>
     <w:p>
@@ -4090,6 +4049,20 @@
         </w:tc>
       </w:tr>
     </w:tbl>
+    <w:p>
+      <w:pPr>
+        <w:rPr>
+          <w:rFonts w:ascii="Outfit" w:eastAsia="Outfit" w:hAnsi="Outfit" w:cs="Outfit"/>
+        </w:rPr>
+      </w:pPr>
+    </w:p>
+    <w:p>
+      <w:pPr>
+        <w:rPr>
+          <w:rFonts w:ascii="Outfit" w:eastAsia="Outfit" w:hAnsi="Outfit" w:cs="Outfit"/>
+        </w:rPr>
+      </w:pPr>
+    </w:p>
     <w:p>
       <w:pPr>
         <w:rPr>
@@ -4744,7 +4717,7 @@
 </file>
 
 <file path=word/endnotes.xml><?xml version="1.0" encoding="utf-8"?>
-<w:endnotes xmlns:wpc="http://schemas.microsoft.com/office/word/2010/wordprocessingCanvas" xmlns:cx="http://schemas.microsoft.com/office/drawing/2014/chartex" xmlns:cx1="http://schemas.microsoft.com/office/drawing/2015/9/8/chartex" xmlns:cx2="http://schemas.microsoft.com/office/drawing/2015/10/21/chartex" xmlns:cx3="http://schemas.microsoft.com/office/drawing/2016/5/9/chartex" xmlns:cx4="http://schemas.microsoft.com/office/drawing/2016/5/10/chartex" xmlns:cx5="http://schemas.microsoft.com/office/drawing/2016/5/11/chartex" xmlns:cx6="http://schemas.microsoft.com/office/drawing/2016/5/12/chartex" xmlns:cx7="http://schemas.microsoft.com/office/drawing/2016/5/13/chartex" xmlns:cx8="http://schemas.microsoft.com/office/drawing/2016/5/14/chartex" xmlns:mc="http://schemas.openxmlformats.org/markup-compatibility/2006" xmlns:aink="http://schemas.microsoft.com/office/drawing/2016/ink" xmlns:am3d="http://schemas.microsoft.com/office/drawing/2017/model3d" xmlns:o="urn:schemas-microsoft-com:office:office" xmlns:oel="http://schemas.microsoft.com/office/2019/extlst" xmlns:r="http://schemas.openxmlformats.org/officeDocument/2006/relationships" xmlns:m="http://schemas.openxmlformats.org/officeDocument/2006/math" xmlns:v="urn:schemas-microsoft-com:vml" xmlns:wp14="http://schemas.microsoft.com/office/word/2010/wordprocessingDrawing" xmlns:wp="http://schemas.openxmlformats.org/drawingml/2006/wordprocessingDrawing" xmlns:w10="urn:schemas-microsoft-com:office:word" xmlns:w="http://schemas.openxmlformats.org/wordprocessingml/2006/main" xmlns:w14="http://schemas.microsoft.com/office/word/2010/wordml" xmlns:w15="http://schemas.microsoft.com/office/word/2012/wordml" xmlns:w16cex="http://schemas.microsoft.com/office/word/2018/wordml/cex" xmlns:w16cid="http://schemas.microsoft.com/office/word/2016/wordml/cid" xmlns:w16="http://schemas.microsoft.com/office/word/2018/wordml" xmlns:w16sdtdh="http://schemas.microsoft.com/office/word/2020/wordml/sdtdatahash" xmlns:w16se="http://schemas.microsoft.com/office/word/2015/wordml/symex" xmlns:wpg="http://schemas.microsoft.com/office/word/2010/wordprocessingGroup" xmlns:wpi="http://schemas.microsoft.com/office/word/2010/wordprocessingInk" xmlns:wne="http://schemas.microsoft.com/office/word/2006/wordml" xmlns:wps="http://schemas.microsoft.com/office/word/2010/wordprocessingShape" mc:Ignorable="w14 w15 w16se w16cid w16 w16cex w16sdtdh wp14">
+<w:endnotes xmlns:wpc="http://schemas.microsoft.com/office/word/2010/wordprocessingCanvas" xmlns:cx="http://schemas.microsoft.com/office/drawing/2014/chartex" xmlns:cx1="http://schemas.microsoft.com/office/drawing/2015/9/8/chartex" xmlns:cx2="http://schemas.microsoft.com/office/drawing/2015/10/21/chartex" xmlns:cx3="http://schemas.microsoft.com/office/drawing/2016/5/9/chartex" xmlns:cx4="http://schemas.microsoft.com/office/drawing/2016/5/10/chartex" xmlns:cx5="http://schemas.microsoft.com/office/drawing/2016/5/11/chartex" xmlns:cx6="http://schemas.microsoft.com/office/drawing/2016/5/12/chartex" xmlns:cx7="http://schemas.microsoft.com/office/drawing/2016/5/13/chartex" xmlns:cx8="http://schemas.microsoft.com/office/drawing/2016/5/14/chartex" xmlns:mc="http://schemas.openxmlformats.org/markup-compatibility/2006" xmlns:aink="http://schemas.microsoft.com/office/drawing/2016/ink" xmlns:am3d="http://schemas.microsoft.com/office/drawing/2017/model3d" xmlns:o="urn:schemas-microsoft-com:office:office" xmlns:oel="http://schemas.microsoft.com/office/2019/extlst" xmlns:r="http://schemas.openxmlformats.org/officeDocument/2006/relationships" xmlns:m="http://schemas.openxmlformats.org/officeDocument/2006/math" xmlns:v="urn:schemas-microsoft-com:vml" xmlns:wp14="http://schemas.microsoft.com/office/word/2010/wordprocessingDrawing" xmlns:wp="http://schemas.openxmlformats.org/drawingml/2006/wordprocessingDrawing" xmlns:w10="urn:schemas-microsoft-com:office:word" xmlns:w="http://schemas.openxmlformats.org/wordprocessingml/2006/main" xmlns:w14="http://schemas.microsoft.com/office/word/2010/wordml" xmlns:w15="http://schemas.microsoft.com/office/word/2012/wordml" xmlns:w16cex="http://schemas.microsoft.com/office/word/2018/wordml/cex" xmlns:w16cid="http://schemas.microsoft.com/office/word/2016/wordml/cid" xmlns:w16="http://schemas.microsoft.com/office/word/2018/wordml" xmlns:w16du="http://schemas.microsoft.com/office/word/2023/wordml/word16du" xmlns:w16sdtdh="http://schemas.microsoft.com/office/word/2020/wordml/sdtdatahash" xmlns:w16se="http://schemas.microsoft.com/office/word/2015/wordml/symex" xmlns:wpg="http://schemas.microsoft.com/office/word/2010/wordprocessingGroup" xmlns:wpi="http://schemas.microsoft.com/office/word/2010/wordprocessingInk" xmlns:wne="http://schemas.microsoft.com/office/word/2006/wordml" xmlns:wps="http://schemas.microsoft.com/office/word/2010/wordprocessingShape" mc:Ignorable="w14 w15 w16se w16cid w16 w16cex w16sdtdh w16du wp14">
   <w:endnote w:type="separator" w:id="-1">
     <w:p>
       <w:pPr>
@@ -4769,7 +4742,7 @@
 </file>
 
 <file path=word/footer1.xml><?xml version="1.0" encoding="utf-8"?>
-<w:ftr xmlns:wpc="http://schemas.microsoft.com/office/word/2010/wordprocessingCanvas" xmlns:cx="http://schemas.microsoft.com/office/drawing/2014/chartex" xmlns:cx1="http://schemas.microsoft.com/office/drawing/2015/9/8/chartex" xmlns:cx2="http://schemas.microsoft.com/office/drawing/2015/10/21/chartex" xmlns:cx3="http://schemas.microsoft.com/office/drawing/2016/5/9/chartex" xmlns:cx4="http://schemas.microsoft.com/office/drawing/2016/5/10/chartex" xmlns:cx5="http://schemas.microsoft.com/office/drawing/2016/5/11/chartex" xmlns:cx6="http://schemas.microsoft.com/office/drawing/2016/5/12/chartex" xmlns:cx7="http://schemas.microsoft.com/office/drawing/2016/5/13/chartex" xmlns:cx8="http://schemas.microsoft.com/office/drawing/2016/5/14/chartex" xmlns:mc="http://schemas.openxmlformats.org/markup-compatibility/2006" xmlns:aink="http://schemas.microsoft.com/office/drawing/2016/ink" xmlns:am3d="http://schemas.microsoft.com/office/drawing/2017/model3d" xmlns:o="urn:schemas-microsoft-com:office:office" xmlns:oel="http://schemas.microsoft.com/office/2019/extlst" xmlns:r="http://schemas.openxmlformats.org/officeDocument/2006/relationships" xmlns:m="http://schemas.openxmlformats.org/officeDocument/2006/math" xmlns:v="urn:schemas-microsoft-com:vml" xmlns:wp14="http://schemas.microsoft.com/office/word/2010/wordprocessingDrawing" xmlns:wp="http://schemas.openxmlformats.org/drawingml/2006/wordprocessingDrawing" xmlns:w10="urn:schemas-microsoft-com:office:word" xmlns:w="http://schemas.openxmlformats.org/wordprocessingml/2006/main" xmlns:w14="http://schemas.microsoft.com/office/word/2010/wordml" xmlns:w15="http://schemas.microsoft.com/office/word/2012/wordml" xmlns:w16cex="http://schemas.microsoft.com/office/word/2018/wordml/cex" xmlns:w16cid="http://schemas.microsoft.com/office/word/2016/wordml/cid" xmlns:w16="http://schemas.microsoft.com/office/word/2018/wordml" xmlns:w16sdtdh="http://schemas.microsoft.com/office/word/2020/wordml/sdtdatahash" xmlns:w16se="http://schemas.microsoft.com/office/word/2015/wordml/symex" xmlns:wpg="http://schemas.microsoft.com/office/word/2010/wordprocessingGroup" xmlns:wpi="http://schemas.microsoft.com/office/word/2010/wordprocessingInk" xmlns:wne="http://schemas.microsoft.com/office/word/2006/wordml" xmlns:wps="http://schemas.microsoft.com/office/word/2010/wordprocessingShape" mc:Ignorable="w14 w15 w16se w16cid w16 w16cex w16sdtdh wp14">
+<w:ftr xmlns:wpc="http://schemas.microsoft.com/office/word/2010/wordprocessingCanvas" xmlns:cx="http://schemas.microsoft.com/office/drawing/2014/chartex" xmlns:cx1="http://schemas.microsoft.com/office/drawing/2015/9/8/chartex" xmlns:cx2="http://schemas.microsoft.com/office/drawing/2015/10/21/chartex" xmlns:cx3="http://schemas.microsoft.com/office/drawing/2016/5/9/chartex" xmlns:cx4="http://schemas.microsoft.com/office/drawing/2016/5/10/chartex" xmlns:cx5="http://schemas.microsoft.com/office/drawing/2016/5/11/chartex" xmlns:cx6="http://schemas.microsoft.com/office/drawing/2016/5/12/chartex" xmlns:cx7="http://schemas.microsoft.com/office/drawing/2016/5/13/chartex" xmlns:cx8="http://schemas.microsoft.com/office/drawing/2016/5/14/chartex" xmlns:mc="http://schemas.openxmlformats.org/markup-compatibility/2006" xmlns:aink="http://schemas.microsoft.com/office/drawing/2016/ink" xmlns:am3d="http://schemas.microsoft.com/office/drawing/2017/model3d" xmlns:o="urn:schemas-microsoft-com:office:office" xmlns:oel="http://schemas.microsoft.com/office/2019/extlst" xmlns:r="http://schemas.openxmlformats.org/officeDocument/2006/relationships" xmlns:m="http://schemas.openxmlformats.org/officeDocument/2006/math" xmlns:v="urn:schemas-microsoft-com:vml" xmlns:wp14="http://schemas.microsoft.com/office/word/2010/wordprocessingDrawing" xmlns:wp="http://schemas.openxmlformats.org/drawingml/2006/wordprocessingDrawing" xmlns:w10="urn:schemas-microsoft-com:office:word" xmlns:w="http://schemas.openxmlformats.org/wordprocessingml/2006/main" xmlns:w14="http://schemas.microsoft.com/office/word/2010/wordml" xmlns:w15="http://schemas.microsoft.com/office/word/2012/wordml" xmlns:w16cex="http://schemas.microsoft.com/office/word/2018/wordml/cex" xmlns:w16cid="http://schemas.microsoft.com/office/word/2016/wordml/cid" xmlns:w16="http://schemas.microsoft.com/office/word/2018/wordml" xmlns:w16du="http://schemas.microsoft.com/office/word/2023/wordml/word16du" xmlns:w16sdtdh="http://schemas.microsoft.com/office/word/2020/wordml/sdtdatahash" xmlns:w16se="http://schemas.microsoft.com/office/word/2015/wordml/symex" xmlns:wpg="http://schemas.microsoft.com/office/word/2010/wordprocessingGroup" xmlns:wpi="http://schemas.microsoft.com/office/word/2010/wordprocessingInk" xmlns:wne="http://schemas.microsoft.com/office/word/2006/wordml" xmlns:wps="http://schemas.microsoft.com/office/word/2010/wordprocessingShape" mc:Ignorable="w14 w15 w16se w16cid w16 w16cex w16sdtdh w16du wp14">
   <w:p>
     <w:pPr>
       <w:jc w:val="right"/>
@@ -4812,13 +4785,13 @@
 </file>
 
 <file path=word/footer2.xml><?xml version="1.0" encoding="utf-8"?>
-<w:ftr xmlns:wpc="http://schemas.microsoft.com/office/word/2010/wordprocessingCanvas" xmlns:cx="http://schemas.microsoft.com/office/drawing/2014/chartex" xmlns:cx1="http://schemas.microsoft.com/office/drawing/2015/9/8/chartex" xmlns:cx2="http://schemas.microsoft.com/office/drawing/2015/10/21/chartex" xmlns:cx3="http://schemas.microsoft.com/office/drawing/2016/5/9/chartex" xmlns:cx4="http://schemas.microsoft.com/office/drawing/2016/5/10/chartex" xmlns:cx5="http://schemas.microsoft.com/office/drawing/2016/5/11/chartex" xmlns:cx6="http://schemas.microsoft.com/office/drawing/2016/5/12/chartex" xmlns:cx7="http://schemas.microsoft.com/office/drawing/2016/5/13/chartex" xmlns:cx8="http://schemas.microsoft.com/office/drawing/2016/5/14/chartex" xmlns:mc="http://schemas.openxmlformats.org/markup-compatibility/2006" xmlns:aink="http://schemas.microsoft.com/office/drawing/2016/ink" xmlns:am3d="http://schemas.microsoft.com/office/drawing/2017/model3d" xmlns:o="urn:schemas-microsoft-com:office:office" xmlns:oel="http://schemas.microsoft.com/office/2019/extlst" xmlns:r="http://schemas.openxmlformats.org/officeDocument/2006/relationships" xmlns:m="http://schemas.openxmlformats.org/officeDocument/2006/math" xmlns:v="urn:schemas-microsoft-com:vml" xmlns:wp14="http://schemas.microsoft.com/office/word/2010/wordprocessingDrawing" xmlns:wp="http://schemas.openxmlformats.org/drawingml/2006/wordprocessingDrawing" xmlns:w10="urn:schemas-microsoft-com:office:word" xmlns:w="http://schemas.openxmlformats.org/wordprocessingml/2006/main" xmlns:w14="http://schemas.microsoft.com/office/word/2010/wordml" xmlns:w15="http://schemas.microsoft.com/office/word/2012/wordml" xmlns:w16cex="http://schemas.microsoft.com/office/word/2018/wordml/cex" xmlns:w16cid="http://schemas.microsoft.com/office/word/2016/wordml/cid" xmlns:w16="http://schemas.microsoft.com/office/word/2018/wordml" xmlns:w16sdtdh="http://schemas.microsoft.com/office/word/2020/wordml/sdtdatahash" xmlns:w16se="http://schemas.microsoft.com/office/word/2015/wordml/symex" xmlns:wpg="http://schemas.microsoft.com/office/word/2010/wordprocessingGroup" xmlns:wpi="http://schemas.microsoft.com/office/word/2010/wordprocessingInk" xmlns:wne="http://schemas.microsoft.com/office/word/2006/wordml" xmlns:wps="http://schemas.microsoft.com/office/word/2010/wordprocessingShape" mc:Ignorable="w14 w15 w16se w16cid w16 w16cex w16sdtdh wp14">
+<w:ftr xmlns:wpc="http://schemas.microsoft.com/office/word/2010/wordprocessingCanvas" xmlns:cx="http://schemas.microsoft.com/office/drawing/2014/chartex" xmlns:cx1="http://schemas.microsoft.com/office/drawing/2015/9/8/chartex" xmlns:cx2="http://schemas.microsoft.com/office/drawing/2015/10/21/chartex" xmlns:cx3="http://schemas.microsoft.com/office/drawing/2016/5/9/chartex" xmlns:cx4="http://schemas.microsoft.com/office/drawing/2016/5/10/chartex" xmlns:cx5="http://schemas.microsoft.com/office/drawing/2016/5/11/chartex" xmlns:cx6="http://schemas.microsoft.com/office/drawing/2016/5/12/chartex" xmlns:cx7="http://schemas.microsoft.com/office/drawing/2016/5/13/chartex" xmlns:cx8="http://schemas.microsoft.com/office/drawing/2016/5/14/chartex" xmlns:mc="http://schemas.openxmlformats.org/markup-compatibility/2006" xmlns:aink="http://schemas.microsoft.com/office/drawing/2016/ink" xmlns:am3d="http://schemas.microsoft.com/office/drawing/2017/model3d" xmlns:o="urn:schemas-microsoft-com:office:office" xmlns:oel="http://schemas.microsoft.com/office/2019/extlst" xmlns:r="http://schemas.openxmlformats.org/officeDocument/2006/relationships" xmlns:m="http://schemas.openxmlformats.org/officeDocument/2006/math" xmlns:v="urn:schemas-microsoft-com:vml" xmlns:wp14="http://schemas.microsoft.com/office/word/2010/wordprocessingDrawing" xmlns:wp="http://schemas.openxmlformats.org/drawingml/2006/wordprocessingDrawing" xmlns:w10="urn:schemas-microsoft-com:office:word" xmlns:w="http://schemas.openxmlformats.org/wordprocessingml/2006/main" xmlns:w14="http://schemas.microsoft.com/office/word/2010/wordml" xmlns:w15="http://schemas.microsoft.com/office/word/2012/wordml" xmlns:w16cex="http://schemas.microsoft.com/office/word/2018/wordml/cex" xmlns:w16cid="http://schemas.microsoft.com/office/word/2016/wordml/cid" xmlns:w16="http://schemas.microsoft.com/office/word/2018/wordml" xmlns:w16du="http://schemas.microsoft.com/office/word/2023/wordml/word16du" xmlns:w16sdtdh="http://schemas.microsoft.com/office/word/2020/wordml/sdtdatahash" xmlns:w16se="http://schemas.microsoft.com/office/word/2015/wordml/symex" xmlns:wpg="http://schemas.microsoft.com/office/word/2010/wordprocessingGroup" xmlns:wpi="http://schemas.microsoft.com/office/word/2010/wordprocessingInk" xmlns:wne="http://schemas.microsoft.com/office/word/2006/wordml" xmlns:wps="http://schemas.microsoft.com/office/word/2010/wordprocessingShape" mc:Ignorable="w14 w15 w16se w16cid w16 w16cex w16sdtdh w16du wp14">
   <w:p/>
 </w:ftr>
 </file>
 
 <file path=word/footnotes.xml><?xml version="1.0" encoding="utf-8"?>
-<w:footnotes xmlns:wpc="http://schemas.microsoft.com/office/word/2010/wordprocessingCanvas" xmlns:cx="http://schemas.microsoft.com/office/drawing/2014/chartex" xmlns:cx1="http://schemas.microsoft.com/office/drawing/2015/9/8/chartex" xmlns:cx2="http://schemas.microsoft.com/office/drawing/2015/10/21/chartex" xmlns:cx3="http://schemas.microsoft.com/office/drawing/2016/5/9/chartex" xmlns:cx4="http://schemas.microsoft.com/office/drawing/2016/5/10/chartex" xmlns:cx5="http://schemas.microsoft.com/office/drawing/2016/5/11/chartex" xmlns:cx6="http://schemas.microsoft.com/office/drawing/2016/5/12/chartex" xmlns:cx7="http://schemas.microsoft.com/office/drawing/2016/5/13/chartex" xmlns:cx8="http://schemas.microsoft.com/office/drawing/2016/5/14/chartex" xmlns:mc="http://schemas.openxmlformats.org/markup-compatibility/2006" xmlns:aink="http://schemas.microsoft.com/office/drawing/2016/ink" xmlns:am3d="http://schemas.microsoft.com/office/drawing/2017/model3d" xmlns:o="urn:schemas-microsoft-com:office:office" xmlns:oel="http://schemas.microsoft.com/office/2019/extlst" xmlns:r="http://schemas.openxmlformats.org/officeDocument/2006/relationships" xmlns:m="http://schemas.openxmlformats.org/officeDocument/2006/math" xmlns:v="urn:schemas-microsoft-com:vml" xmlns:wp14="http://schemas.microsoft.com/office/word/2010/wordprocessingDrawing" xmlns:wp="http://schemas.openxmlformats.org/drawingml/2006/wordprocessingDrawing" xmlns:w10="urn:schemas-microsoft-com:office:word" xmlns:w="http://schemas.openxmlformats.org/wordprocessingml/2006/main" xmlns:w14="http://schemas.microsoft.com/office/word/2010/wordml" xmlns:w15="http://schemas.microsoft.com/office/word/2012/wordml" xmlns:w16cex="http://schemas.microsoft.com/office/word/2018/wordml/cex" xmlns:w16cid="http://schemas.microsoft.com/office/word/2016/wordml/cid" xmlns:w16="http://schemas.microsoft.com/office/word/2018/wordml" xmlns:w16sdtdh="http://schemas.microsoft.com/office/word/2020/wordml/sdtdatahash" xmlns:w16se="http://schemas.microsoft.com/office/word/2015/wordml/symex" xmlns:wpg="http://schemas.microsoft.com/office/word/2010/wordprocessingGroup" xmlns:wpi="http://schemas.microsoft.com/office/word/2010/wordprocessingInk" xmlns:wne="http://schemas.microsoft.com/office/word/2006/wordml" xmlns:wps="http://schemas.microsoft.com/office/word/2010/wordprocessingShape" mc:Ignorable="w14 w15 w16se w16cid w16 w16cex w16sdtdh wp14">
+<w:footnotes xmlns:wpc="http://schemas.microsoft.com/office/word/2010/wordprocessingCanvas" xmlns:cx="http://schemas.microsoft.com/office/drawing/2014/chartex" xmlns:cx1="http://schemas.microsoft.com/office/drawing/2015/9/8/chartex" xmlns:cx2="http://schemas.microsoft.com/office/drawing/2015/10/21/chartex" xmlns:cx3="http://schemas.microsoft.com/office/drawing/2016/5/9/chartex" xmlns:cx4="http://schemas.microsoft.com/office/drawing/2016/5/10/chartex" xmlns:cx5="http://schemas.microsoft.com/office/drawing/2016/5/11/chartex" xmlns:cx6="http://schemas.microsoft.com/office/drawing/2016/5/12/chartex" xmlns:cx7="http://schemas.microsoft.com/office/drawing/2016/5/13/chartex" xmlns:cx8="http://schemas.microsoft.com/office/drawing/2016/5/14/chartex" xmlns:mc="http://schemas.openxmlformats.org/markup-compatibility/2006" xmlns:aink="http://schemas.microsoft.com/office/drawing/2016/ink" xmlns:am3d="http://schemas.microsoft.com/office/drawing/2017/model3d" xmlns:o="urn:schemas-microsoft-com:office:office" xmlns:oel="http://schemas.microsoft.com/office/2019/extlst" xmlns:r="http://schemas.openxmlformats.org/officeDocument/2006/relationships" xmlns:m="http://schemas.openxmlformats.org/officeDocument/2006/math" xmlns:v="urn:schemas-microsoft-com:vml" xmlns:wp14="http://schemas.microsoft.com/office/word/2010/wordprocessingDrawing" xmlns:wp="http://schemas.openxmlformats.org/drawingml/2006/wordprocessingDrawing" xmlns:w10="urn:schemas-microsoft-com:office:word" xmlns:w="http://schemas.openxmlformats.org/wordprocessingml/2006/main" xmlns:w14="http://schemas.microsoft.com/office/word/2010/wordml" xmlns:w15="http://schemas.microsoft.com/office/word/2012/wordml" xmlns:w16cex="http://schemas.microsoft.com/office/word/2018/wordml/cex" xmlns:w16cid="http://schemas.microsoft.com/office/word/2016/wordml/cid" xmlns:w16="http://schemas.microsoft.com/office/word/2018/wordml" xmlns:w16du="http://schemas.microsoft.com/office/word/2023/wordml/word16du" xmlns:w16sdtdh="http://schemas.microsoft.com/office/word/2020/wordml/sdtdatahash" xmlns:w16se="http://schemas.microsoft.com/office/word/2015/wordml/symex" xmlns:wpg="http://schemas.microsoft.com/office/word/2010/wordprocessingGroup" xmlns:wpi="http://schemas.microsoft.com/office/word/2010/wordprocessingInk" xmlns:wne="http://schemas.microsoft.com/office/word/2006/wordml" xmlns:wps="http://schemas.microsoft.com/office/word/2010/wordprocessingShape" mc:Ignorable="w14 w15 w16se w16cid w16 w16cex w16sdtdh w16du wp14">
   <w:footnote w:type="separator" w:id="-1">
     <w:p>
       <w:pPr>
@@ -4843,7 +4816,7 @@
 </file>
 
 <file path=word/header1.xml><?xml version="1.0" encoding="utf-8"?>
-<w:hdr xmlns:wpc="http://schemas.microsoft.com/office/word/2010/wordprocessingCanvas" xmlns:cx="http://schemas.microsoft.com/office/drawing/2014/chartex" xmlns:cx1="http://schemas.microsoft.com/office/drawing/2015/9/8/chartex" xmlns:cx2="http://schemas.microsoft.com/office/drawing/2015/10/21/chartex" xmlns:cx3="http://schemas.microsoft.com/office/drawing/2016/5/9/chartex" xmlns:cx4="http://schemas.microsoft.com/office/drawing/2016/5/10/chartex" xmlns:cx5="http://schemas.microsoft.com/office/drawing/2016/5/11/chartex" xmlns:cx6="http://schemas.microsoft.com/office/drawing/2016/5/12/chartex" xmlns:cx7="http://schemas.microsoft.com/office/drawing/2016/5/13/chartex" xmlns:cx8="http://schemas.microsoft.com/office/drawing/2016/5/14/chartex" xmlns:mc="http://schemas.openxmlformats.org/markup-compatibility/2006" xmlns:aink="http://schemas.microsoft.com/office/drawing/2016/ink" xmlns:am3d="http://schemas.microsoft.com/office/drawing/2017/model3d" xmlns:o="urn:schemas-microsoft-com:office:office" xmlns:oel="http://schemas.microsoft.com/office/2019/extlst" xmlns:r="http://schemas.openxmlformats.org/officeDocument/2006/relationships" xmlns:m="http://schemas.openxmlformats.org/officeDocument/2006/math" xmlns:v="urn:schemas-microsoft-com:vml" xmlns:wp14="http://schemas.microsoft.com/office/word/2010/wordprocessingDrawing" xmlns:wp="http://schemas.openxmlformats.org/drawingml/2006/wordprocessingDrawing" xmlns:w10="urn:schemas-microsoft-com:office:word" xmlns:w="http://schemas.openxmlformats.org/wordprocessingml/2006/main" xmlns:w14="http://schemas.microsoft.com/office/word/2010/wordml" xmlns:w15="http://schemas.microsoft.com/office/word/2012/wordml" xmlns:w16cex="http://schemas.microsoft.com/office/word/2018/wordml/cex" xmlns:w16cid="http://schemas.microsoft.com/office/word/2016/wordml/cid" xmlns:w16="http://schemas.microsoft.com/office/word/2018/wordml" xmlns:w16sdtdh="http://schemas.microsoft.com/office/word/2020/wordml/sdtdatahash" xmlns:w16se="http://schemas.microsoft.com/office/word/2015/wordml/symex" xmlns:wpg="http://schemas.microsoft.com/office/word/2010/wordprocessingGroup" xmlns:wpi="http://schemas.microsoft.com/office/word/2010/wordprocessingInk" xmlns:wne="http://schemas.microsoft.com/office/word/2006/wordml" xmlns:wps="http://schemas.microsoft.com/office/word/2010/wordprocessingShape" mc:Ignorable="w14 w15 w16se w16cid w16 w16cex w16sdtdh wp14">
+<w:hdr xmlns:wpc="http://schemas.microsoft.com/office/word/2010/wordprocessingCanvas" xmlns:cx="http://schemas.microsoft.com/office/drawing/2014/chartex" xmlns:cx1="http://schemas.microsoft.com/office/drawing/2015/9/8/chartex" xmlns:cx2="http://schemas.microsoft.com/office/drawing/2015/10/21/chartex" xmlns:cx3="http://schemas.microsoft.com/office/drawing/2016/5/9/chartex" xmlns:cx4="http://schemas.microsoft.com/office/drawing/2016/5/10/chartex" xmlns:cx5="http://schemas.microsoft.com/office/drawing/2016/5/11/chartex" xmlns:cx6="http://schemas.microsoft.com/office/drawing/2016/5/12/chartex" xmlns:cx7="http://schemas.microsoft.com/office/drawing/2016/5/13/chartex" xmlns:cx8="http://schemas.microsoft.com/office/drawing/2016/5/14/chartex" xmlns:mc="http://schemas.openxmlformats.org/markup-compatibility/2006" xmlns:aink="http://schemas.microsoft.com/office/drawing/2016/ink" xmlns:am3d="http://schemas.microsoft.com/office/drawing/2017/model3d" xmlns:o="urn:schemas-microsoft-com:office:office" xmlns:oel="http://schemas.microsoft.com/office/2019/extlst" xmlns:r="http://schemas.openxmlformats.org/officeDocument/2006/relationships" xmlns:m="http://schemas.openxmlformats.org/officeDocument/2006/math" xmlns:v="urn:schemas-microsoft-com:vml" xmlns:wp14="http://schemas.microsoft.com/office/word/2010/wordprocessingDrawing" xmlns:wp="http://schemas.openxmlformats.org/drawingml/2006/wordprocessingDrawing" xmlns:w10="urn:schemas-microsoft-com:office:word" xmlns:w="http://schemas.openxmlformats.org/wordprocessingml/2006/main" xmlns:w14="http://schemas.microsoft.com/office/word/2010/wordml" xmlns:w15="http://schemas.microsoft.com/office/word/2012/wordml" xmlns:w16cex="http://schemas.microsoft.com/office/word/2018/wordml/cex" xmlns:w16cid="http://schemas.microsoft.com/office/word/2016/wordml/cid" xmlns:w16="http://schemas.microsoft.com/office/word/2018/wordml" xmlns:w16du="http://schemas.microsoft.com/office/word/2023/wordml/word16du" xmlns:w16sdtdh="http://schemas.microsoft.com/office/word/2020/wordml/sdtdatahash" xmlns:w16se="http://schemas.microsoft.com/office/word/2015/wordml/symex" xmlns:wpg="http://schemas.microsoft.com/office/word/2010/wordprocessingGroup" xmlns:wpi="http://schemas.microsoft.com/office/word/2010/wordprocessingInk" xmlns:wne="http://schemas.microsoft.com/office/word/2006/wordml" xmlns:wps="http://schemas.microsoft.com/office/word/2010/wordprocessingShape" mc:Ignorable="w14 w15 w16se w16cid w16 w16cex w16sdtdh w16du wp14">
   <w:p>
     <w:pPr>
       <w:rPr>
@@ -4951,7 +4924,7 @@
 </file>
 
 <file path=word/header2.xml><?xml version="1.0" encoding="utf-8"?>
-<w:hdr xmlns:wpc="http://schemas.microsoft.com/office/word/2010/wordprocessingCanvas" xmlns:cx="http://schemas.microsoft.com/office/drawing/2014/chartex" xmlns:cx1="http://schemas.microsoft.com/office/drawing/2015/9/8/chartex" xmlns:cx2="http://schemas.microsoft.com/office/drawing/2015/10/21/chartex" xmlns:cx3="http://schemas.microsoft.com/office/drawing/2016/5/9/chartex" xmlns:cx4="http://schemas.microsoft.com/office/drawing/2016/5/10/chartex" xmlns:cx5="http://schemas.microsoft.com/office/drawing/2016/5/11/chartex" xmlns:cx6="http://schemas.microsoft.com/office/drawing/2016/5/12/chartex" xmlns:cx7="http://schemas.microsoft.com/office/drawing/2016/5/13/chartex" xmlns:cx8="http://schemas.microsoft.com/office/drawing/2016/5/14/chartex" xmlns:mc="http://schemas.openxmlformats.org/markup-compatibility/2006" xmlns:aink="http://schemas.microsoft.com/office/drawing/2016/ink" xmlns:am3d="http://schemas.microsoft.com/office/drawing/2017/model3d" xmlns:o="urn:schemas-microsoft-com:office:office" xmlns:oel="http://schemas.microsoft.com/office/2019/extlst" xmlns:r="http://schemas.openxmlformats.org/officeDocument/2006/relationships" xmlns:m="http://schemas.openxmlformats.org/officeDocument/2006/math" xmlns:v="urn:schemas-microsoft-com:vml" xmlns:wp14="http://schemas.microsoft.com/office/word/2010/wordprocessingDrawing" xmlns:wp="http://schemas.openxmlformats.org/drawingml/2006/wordprocessingDrawing" xmlns:w10="urn:schemas-microsoft-com:office:word" xmlns:w="http://schemas.openxmlformats.org/wordprocessingml/2006/main" xmlns:w14="http://schemas.microsoft.com/office/word/2010/wordml" xmlns:w15="http://schemas.microsoft.com/office/word/2012/wordml" xmlns:w16cex="http://schemas.microsoft.com/office/word/2018/wordml/cex" xmlns:w16cid="http://schemas.microsoft.com/office/word/2016/wordml/cid" xmlns:w16="http://schemas.microsoft.com/office/word/2018/wordml" xmlns:w16sdtdh="http://schemas.microsoft.com/office/word/2020/wordml/sdtdatahash" xmlns:w16se="http://schemas.microsoft.com/office/word/2015/wordml/symex" xmlns:wpg="http://schemas.microsoft.com/office/word/2010/wordprocessingGroup" xmlns:wpi="http://schemas.microsoft.com/office/word/2010/wordprocessingInk" xmlns:wne="http://schemas.microsoft.com/office/word/2006/wordml" xmlns:wps="http://schemas.microsoft.com/office/word/2010/wordprocessingShape" mc:Ignorable="w14 w15 w16se w16cid w16 w16cex w16sdtdh wp14">
+<w:hdr xmlns:wpc="http://schemas.microsoft.com/office/word/2010/wordprocessingCanvas" xmlns:cx="http://schemas.microsoft.com/office/drawing/2014/chartex" xmlns:cx1="http://schemas.microsoft.com/office/drawing/2015/9/8/chartex" xmlns:cx2="http://schemas.microsoft.com/office/drawing/2015/10/21/chartex" xmlns:cx3="http://schemas.microsoft.com/office/drawing/2016/5/9/chartex" xmlns:cx4="http://schemas.microsoft.com/office/drawing/2016/5/10/chartex" xmlns:cx5="http://schemas.microsoft.com/office/drawing/2016/5/11/chartex" xmlns:cx6="http://schemas.microsoft.com/office/drawing/2016/5/12/chartex" xmlns:cx7="http://schemas.microsoft.com/office/drawing/2016/5/13/chartex" xmlns:cx8="http://schemas.microsoft.com/office/drawing/2016/5/14/chartex" xmlns:mc="http://schemas.openxmlformats.org/markup-compatibility/2006" xmlns:aink="http://schemas.microsoft.com/office/drawing/2016/ink" xmlns:am3d="http://schemas.microsoft.com/office/drawing/2017/model3d" xmlns:o="urn:schemas-microsoft-com:office:office" xmlns:oel="http://schemas.microsoft.com/office/2019/extlst" xmlns:r="http://schemas.openxmlformats.org/officeDocument/2006/relationships" xmlns:m="http://schemas.openxmlformats.org/officeDocument/2006/math" xmlns:v="urn:schemas-microsoft-com:vml" xmlns:wp14="http://schemas.microsoft.com/office/word/2010/wordprocessingDrawing" xmlns:wp="http://schemas.openxmlformats.org/drawingml/2006/wordprocessingDrawing" xmlns:w10="urn:schemas-microsoft-com:office:word" xmlns:w="http://schemas.openxmlformats.org/wordprocessingml/2006/main" xmlns:w14="http://schemas.microsoft.com/office/word/2010/wordml" xmlns:w15="http://schemas.microsoft.com/office/word/2012/wordml" xmlns:w16cex="http://schemas.microsoft.com/office/word/2018/wordml/cex" xmlns:w16cid="http://schemas.microsoft.com/office/word/2016/wordml/cid" xmlns:w16="http://schemas.microsoft.com/office/word/2018/wordml" xmlns:w16du="http://schemas.microsoft.com/office/word/2023/wordml/word16du" xmlns:w16sdtdh="http://schemas.microsoft.com/office/word/2020/wordml/sdtdatahash" xmlns:w16se="http://schemas.microsoft.com/office/word/2015/wordml/symex" xmlns:wpg="http://schemas.microsoft.com/office/word/2010/wordprocessingGroup" xmlns:wpi="http://schemas.microsoft.com/office/word/2010/wordprocessingInk" xmlns:wne="http://schemas.microsoft.com/office/word/2006/wordml" xmlns:wps="http://schemas.microsoft.com/office/word/2010/wordprocessingShape" mc:Ignorable="w14 w15 w16se w16cid w16 w16cex w16sdtdh w16du wp14">
   <w:p>
     <w:r>
       <w:drawing>
@@ -5003,7 +4976,7 @@
 </file>
 
 <file path=word/numbering.xml><?xml version="1.0" encoding="utf-8"?>
-<w:numbering xmlns:wpc="http://schemas.microsoft.com/office/word/2010/wordprocessingCanvas" xmlns:cx="http://schemas.microsoft.com/office/drawing/2014/chartex" xmlns:cx1="http://schemas.microsoft.com/office/drawing/2015/9/8/chartex" xmlns:cx2="http://schemas.microsoft.com/office/drawing/2015/10/21/chartex" xmlns:cx3="http://schemas.microsoft.com/office/drawing/2016/5/9/chartex" xmlns:cx4="http://schemas.microsoft.com/office/drawing/2016/5/10/chartex" xmlns:cx5="http://schemas.microsoft.com/office/drawing/2016/5/11/chartex" xmlns:cx6="http://schemas.microsoft.com/office/drawing/2016/5/12/chartex" xmlns:cx7="http://schemas.microsoft.com/office/drawing/2016/5/13/chartex" xmlns:cx8="http://schemas.microsoft.com/office/drawing/2016/5/14/chartex" xmlns:mc="http://schemas.openxmlformats.org/markup-compatibility/2006" xmlns:aink="http://schemas.microsoft.com/office/drawing/2016/ink" xmlns:am3d="http://schemas.microsoft.com/office/drawing/2017/model3d" xmlns:o="urn:schemas-microsoft-com:office:office" xmlns:oel="http://schemas.microsoft.com/office/2019/extlst" xmlns:r="http://schemas.openxmlformats.org/officeDocument/2006/relationships" xmlns:m="http://schemas.openxmlformats.org/officeDocument/2006/math" xmlns:v="urn:schemas-microsoft-com:vml" xmlns:wp14="http://schemas.microsoft.com/office/word/2010/wordprocessingDrawing" xmlns:wp="http://schemas.openxmlformats.org/drawingml/2006/wordprocessingDrawing" xmlns:w10="urn:schemas-microsoft-com:office:word" xmlns:w="http://schemas.openxmlformats.org/wordprocessingml/2006/main" xmlns:w14="http://schemas.microsoft.com/office/word/2010/wordml" xmlns:w15="http://schemas.microsoft.com/office/word/2012/wordml" xmlns:w16cex="http://schemas.microsoft.com/office/word/2018/wordml/cex" xmlns:w16cid="http://schemas.microsoft.com/office/word/2016/wordml/cid" xmlns:w16="http://schemas.microsoft.com/office/word/2018/wordml" xmlns:w16sdtdh="http://schemas.microsoft.com/office/word/2020/wordml/sdtdatahash" xmlns:w16se="http://schemas.microsoft.com/office/word/2015/wordml/symex" xmlns:wpg="http://schemas.microsoft.com/office/word/2010/wordprocessingGroup" xmlns:wpi="http://schemas.microsoft.com/office/word/2010/wordprocessingInk" xmlns:wne="http://schemas.microsoft.com/office/word/2006/wordml" xmlns:wps="http://schemas.microsoft.com/office/word/2010/wordprocessingShape" mc:Ignorable="w14 w15 w16se w16cid w16 w16cex w16sdtdh wp14">
+<w:numbering xmlns:wpc="http://schemas.microsoft.com/office/word/2010/wordprocessingCanvas" xmlns:cx="http://schemas.microsoft.com/office/drawing/2014/chartex" xmlns:cx1="http://schemas.microsoft.com/office/drawing/2015/9/8/chartex" xmlns:cx2="http://schemas.microsoft.com/office/drawing/2015/10/21/chartex" xmlns:cx3="http://schemas.microsoft.com/office/drawing/2016/5/9/chartex" xmlns:cx4="http://schemas.microsoft.com/office/drawing/2016/5/10/chartex" xmlns:cx5="http://schemas.microsoft.com/office/drawing/2016/5/11/chartex" xmlns:cx6="http://schemas.microsoft.com/office/drawing/2016/5/12/chartex" xmlns:cx7="http://schemas.microsoft.com/office/drawing/2016/5/13/chartex" xmlns:cx8="http://schemas.microsoft.com/office/drawing/2016/5/14/chartex" xmlns:mc="http://schemas.openxmlformats.org/markup-compatibility/2006" xmlns:aink="http://schemas.microsoft.com/office/drawing/2016/ink" xmlns:am3d="http://schemas.microsoft.com/office/drawing/2017/model3d" xmlns:o="urn:schemas-microsoft-com:office:office" xmlns:oel="http://schemas.microsoft.com/office/2019/extlst" xmlns:r="http://schemas.openxmlformats.org/officeDocument/2006/relationships" xmlns:m="http://schemas.openxmlformats.org/officeDocument/2006/math" xmlns:v="urn:schemas-microsoft-com:vml" xmlns:wp14="http://schemas.microsoft.com/office/word/2010/wordprocessingDrawing" xmlns:wp="http://schemas.openxmlformats.org/drawingml/2006/wordprocessingDrawing" xmlns:w10="urn:schemas-microsoft-com:office:word" xmlns:w="http://schemas.openxmlformats.org/wordprocessingml/2006/main" xmlns:w14="http://schemas.microsoft.com/office/word/2010/wordml" xmlns:w15="http://schemas.microsoft.com/office/word/2012/wordml" xmlns:w16cex="http://schemas.microsoft.com/office/word/2018/wordml/cex" xmlns:w16cid="http://schemas.microsoft.com/office/word/2016/wordml/cid" xmlns:w16="http://schemas.microsoft.com/office/word/2018/wordml" xmlns:w16du="http://schemas.microsoft.com/office/word/2023/wordml/word16du" xmlns:w16sdtdh="http://schemas.microsoft.com/office/word/2020/wordml/sdtdatahash" xmlns:w16se="http://schemas.microsoft.com/office/word/2015/wordml/symex" xmlns:wpg="http://schemas.microsoft.com/office/word/2010/wordprocessingGroup" xmlns:wpi="http://schemas.microsoft.com/office/word/2010/wordprocessingInk" xmlns:wne="http://schemas.microsoft.com/office/word/2006/wordml" xmlns:wps="http://schemas.microsoft.com/office/word/2010/wordprocessingShape" mc:Ignorable="w14 w15 w16se w16cid w16 w16cex w16sdtdh w16du wp14">
   <w:abstractNum w:abstractNumId="0" w15:restartNumberingAfterBreak="0">
     <w:nsid w:val="151E5AFC"/>
     <w:multiLevelType w:val="multilevel"/>
@@ -7096,7 +7069,7 @@
 </file>
 
 <file path=word/styles.xml><?xml version="1.0" encoding="utf-8"?>
-<w:styles xmlns:mc="http://schemas.openxmlformats.org/markup-compatibility/2006" xmlns:r="http://schemas.openxmlformats.org/officeDocument/2006/relationships" xmlns:w="http://schemas.openxmlformats.org/wordprocessingml/2006/main" xmlns:w14="http://schemas.microsoft.com/office/word/2010/wordml" xmlns:w15="http://schemas.microsoft.com/office/word/2012/wordml" xmlns:w16cex="http://schemas.microsoft.com/office/word/2018/wordml/cex" xmlns:w16cid="http://schemas.microsoft.com/office/word/2016/wordml/cid" xmlns:w16="http://schemas.microsoft.com/office/word/2018/wordml" xmlns:w16sdtdh="http://schemas.microsoft.com/office/word/2020/wordml/sdtdatahash" xmlns:w16se="http://schemas.microsoft.com/office/word/2015/wordml/symex" mc:Ignorable="w14 w15 w16se w16cid w16 w16cex w16sdtdh">
+<w:styles xmlns:mc="http://schemas.openxmlformats.org/markup-compatibility/2006" xmlns:r="http://schemas.openxmlformats.org/officeDocument/2006/relationships" xmlns:w="http://schemas.openxmlformats.org/wordprocessingml/2006/main" xmlns:w14="http://schemas.microsoft.com/office/word/2010/wordml" xmlns:w15="http://schemas.microsoft.com/office/word/2012/wordml" xmlns:w16cex="http://schemas.microsoft.com/office/word/2018/wordml/cex" xmlns:w16cid="http://schemas.microsoft.com/office/word/2016/wordml/cid" xmlns:w16="http://schemas.microsoft.com/office/word/2018/wordml" xmlns:w16du="http://schemas.microsoft.com/office/word/2023/wordml/word16du" xmlns:w16sdtdh="http://schemas.microsoft.com/office/word/2020/wordml/sdtdatahash" xmlns:w16se="http://schemas.microsoft.com/office/word/2015/wordml/symex" mc:Ignorable="w14 w15 w16se w16cid w16 w16cex w16sdtdh w16du">
   <w:docDefaults>
     <w:rPrDefault>
       <w:rPr>
@@ -7499,7 +7472,7 @@
       <w:lang w:val="es-AR"/>
     </w:rPr>
   </w:style>
-  <w:style w:type="paragraph" w:styleId="Heading1">
+  <w:style w:type="paragraph" w:styleId="Ttulo1">
     <w:name w:val="heading 1"/>
     <w:basedOn w:val="Normal"/>
     <w:next w:val="Normal"/>
@@ -7516,7 +7489,7 @@
       <w:szCs w:val="40"/>
     </w:rPr>
   </w:style>
-  <w:style w:type="paragraph" w:styleId="Heading2">
+  <w:style w:type="paragraph" w:styleId="Ttulo2">
     <w:name w:val="heading 2"/>
     <w:basedOn w:val="Normal"/>
     <w:next w:val="Normal"/>
@@ -7535,7 +7508,7 @@
       <w:szCs w:val="32"/>
     </w:rPr>
   </w:style>
-  <w:style w:type="paragraph" w:styleId="Heading3">
+  <w:style w:type="paragraph" w:styleId="Ttulo3">
     <w:name w:val="heading 3"/>
     <w:basedOn w:val="Normal"/>
     <w:next w:val="Normal"/>
@@ -7555,7 +7528,7 @@
       <w:szCs w:val="28"/>
     </w:rPr>
   </w:style>
-  <w:style w:type="paragraph" w:styleId="Heading4">
+  <w:style w:type="paragraph" w:styleId="Ttulo4">
     <w:name w:val="heading 4"/>
     <w:basedOn w:val="Normal"/>
     <w:next w:val="Normal"/>
@@ -7575,7 +7548,7 @@
       <w:szCs w:val="24"/>
     </w:rPr>
   </w:style>
-  <w:style w:type="paragraph" w:styleId="Heading5">
+  <w:style w:type="paragraph" w:styleId="Ttulo5">
     <w:name w:val="heading 5"/>
     <w:basedOn w:val="Normal"/>
     <w:next w:val="Normal"/>
@@ -7593,7 +7566,7 @@
       <w:color w:val="666666"/>
     </w:rPr>
   </w:style>
-  <w:style w:type="paragraph" w:styleId="Heading6">
+  <w:style w:type="paragraph" w:styleId="Ttulo6">
     <w:name w:val="heading 6"/>
     <w:basedOn w:val="Normal"/>
     <w:next w:val="Normal"/>
@@ -7612,13 +7585,13 @@
       <w:color w:val="666666"/>
     </w:rPr>
   </w:style>
-  <w:style w:type="character" w:default="1" w:styleId="DefaultParagraphFont">
+  <w:style w:type="character" w:default="1" w:styleId="Fuentedeprrafopredeter">
     <w:name w:val="Default Paragraph Font"/>
     <w:uiPriority w:val="1"/>
     <w:semiHidden/>
     <w:unhideWhenUsed/>
   </w:style>
-  <w:style w:type="table" w:default="1" w:styleId="TableNormal">
+  <w:style w:type="table" w:default="1" w:styleId="Tablanormal">
     <w:name w:val="Normal Table"/>
     <w:uiPriority w:val="99"/>
     <w:semiHidden/>
@@ -7633,13 +7606,13 @@
       </w:tblCellMar>
     </w:tblPr>
   </w:style>
-  <w:style w:type="numbering" w:default="1" w:styleId="NoList">
+  <w:style w:type="numbering" w:default="1" w:styleId="Sinlista">
     <w:name w:val="No List"/>
     <w:uiPriority w:val="99"/>
     <w:semiHidden/>
     <w:unhideWhenUsed/>
   </w:style>
-  <w:style w:type="paragraph" w:styleId="Title">
+  <w:style w:type="paragraph" w:styleId="Ttulo">
     <w:name w:val="Title"/>
     <w:basedOn w:val="Normal"/>
     <w:next w:val="Normal"/>
@@ -7656,7 +7629,7 @@
       <w:szCs w:val="52"/>
     </w:rPr>
   </w:style>
-  <w:style w:type="paragraph" w:styleId="Subtitle">
+  <w:style w:type="paragraph" w:styleId="Subttulo">
     <w:name w:val="Subtitle"/>
     <w:basedOn w:val="Normal"/>
     <w:next w:val="Normal"/>
@@ -7674,7 +7647,7 @@
     </w:rPr>
   </w:style>
   <w:style w:type="table" w:customStyle="1" w:styleId="a">
-    <w:basedOn w:val="TableNormal"/>
+    <w:basedOn w:val="Tablanormal"/>
     <w:tblPr>
       <w:tblStyleRowBandSize w:val="1"/>
       <w:tblStyleColBandSize w:val="1"/>
@@ -7687,7 +7660,7 @@
     </w:tblPr>
   </w:style>
   <w:style w:type="table" w:customStyle="1" w:styleId="a0">
-    <w:basedOn w:val="TableNormal"/>
+    <w:basedOn w:val="Tablanormal"/>
     <w:tblPr>
       <w:tblStyleRowBandSize w:val="1"/>
       <w:tblStyleColBandSize w:val="1"/>
@@ -7700,7 +7673,7 @@
     </w:tblPr>
   </w:style>
   <w:style w:type="table" w:customStyle="1" w:styleId="a1">
-    <w:basedOn w:val="TableNormal"/>
+    <w:basedOn w:val="Tablanormal"/>
     <w:tblPr>
       <w:tblStyleRowBandSize w:val="1"/>
       <w:tblStyleColBandSize w:val="1"/>
@@ -7712,7 +7685,7 @@
       </w:tblCellMar>
     </w:tblPr>
   </w:style>
-  <w:style w:type="paragraph" w:styleId="ListParagraph">
+  <w:style w:type="paragraph" w:styleId="Prrafodelista">
     <w:name w:val="List Paragraph"/>
     <w:basedOn w:val="Normal"/>
     <w:uiPriority w:val="34"/>

</xml_diff>